<commit_message>
Switch Case und eingabe in groß und klein
</commit_message>
<xml_diff>
--- a/Doku.docx
+++ b/Doku.docx
@@ -186,10 +186,7 @@
       </w:r>
       <w:proofErr w:type="gramEnd"/>
       <w:r>
-        <w:t>)</w:t>
-      </w:r>
-      <w:r>
-        <w:t xml:space="preserve"> function, passing the function </w:t>
+        <w:t xml:space="preserve">) function, passing the function </w:t>
       </w:r>
       <w:proofErr w:type="spellStart"/>
       <w:r>
@@ -230,10 +227,7 @@
       </w:r>
       <w:proofErr w:type="gramEnd"/>
       <w:r>
-        <w:t>)</w:t>
-      </w:r>
-      <w:r>
-        <w:t xml:space="preserve"> function creates a new thread, and the new thread executes the </w:t>
+        <w:t xml:space="preserve">) function creates a new thread, and the new thread executes the </w:t>
       </w:r>
       <w:proofErr w:type="spellStart"/>
       <w:r>
@@ -241,10 +235,7 @@
       </w:r>
       <w:proofErr w:type="spellEnd"/>
       <w:r>
-        <w:t>()</w:t>
-      </w:r>
-      <w:r>
-        <w:t xml:space="preserve"> function, allowing multiple clients to be served concurrently. Each thread has its own stack and execution context, allowing them to operate independently of each other.</w:t>
+        <w:t>() function, allowing multiple clients to be served concurrently. Each thread has its own stack and execution context, allowing them to operate independently of each other.</w:t>
       </w:r>
     </w:p>
     <w:p>
@@ -257,22 +248,7 @@
       </w:r>
       <w:proofErr w:type="gramEnd"/>
       <w:r>
-        <w:t>1)</w:t>
-      </w:r>
-      <w:r>
-        <w:t xml:space="preserve"> loop, waiting for new client connections. The program terminates when a client sends the </w:t>
-      </w:r>
-      <w:r>
-        <w:t>QUIT</w:t>
-      </w:r>
-      <w:r>
-        <w:t xml:space="preserve"> command or when an error occurs. When the </w:t>
-      </w:r>
-      <w:r>
-        <w:t>QUIT</w:t>
-      </w:r>
-      <w:r>
-        <w:t xml:space="preserve"> command is received, the main thread cancels all the other threads and exits the program.</w:t>
+        <w:t>1) loop, waiting for new client connections. The program terminates when a client sends the QUIT command or when an error occurs. When the QUIT command is received, the main thread cancels all the other threads and exits the program.</w:t>
       </w:r>
     </w:p>
     <w:p>
@@ -358,23 +334,293 @@
     </w:p>
     <w:p/>
     <w:p>
-      <w:r>
-        <w:t>- PUT key value</w:t>
-      </w:r>
-    </w:p>
-    <w:p>
-      <w:r>
-        <w:t>- GET key</w:t>
-      </w:r>
-    </w:p>
-    <w:p>
-      <w:r>
-        <w:t>- DEL key</w:t>
-      </w:r>
-    </w:p>
-    <w:p>
-      <w:r>
-        <w:t>- QUIT</w:t>
+      <w:pPr>
+        <w:rPr>
+          <w:rStyle w:val="Fett"/>
+        </w:rPr>
+      </w:pPr>
+      <w:r>
+        <w:rPr>
+          <w:rStyle w:val="Fett"/>
+        </w:rPr>
+        <w:t>PUT command (case 0):</w:t>
+      </w:r>
+    </w:p>
+    <w:p>
+      <w:r>
+        <w:t xml:space="preserve">The </w:t>
+      </w:r>
+      <w:proofErr w:type="gramStart"/>
+      <w:r>
+        <w:t>put(</w:t>
+      </w:r>
+      <w:proofErr w:type="gramEnd"/>
+      <w:r>
+        <w:t>) function is called with the key and value obtained from the command.</w:t>
+      </w:r>
+    </w:p>
+    <w:p>
+      <w:r>
+        <w:t xml:space="preserve">If </w:t>
+      </w:r>
+      <w:proofErr w:type="gramStart"/>
+      <w:r>
+        <w:t>put(</w:t>
+      </w:r>
+      <w:proofErr w:type="gramEnd"/>
+      <w:r>
+        <w:t xml:space="preserve">) returns 0, indicating a successful operation, a response string is formatted using </w:t>
+      </w:r>
+      <w:proofErr w:type="spellStart"/>
+      <w:r>
+        <w:t>snprintf</w:t>
+      </w:r>
+      <w:proofErr w:type="spellEnd"/>
+      <w:r>
+        <w:t>() to indicate the successful PUT operation: "</w:t>
+      </w:r>
+      <w:proofErr w:type="spellStart"/>
+      <w:r>
+        <w:t>PUT:key:value</w:t>
+      </w:r>
+      <w:proofErr w:type="spellEnd"/>
+      <w:r>
+        <w:t>".</w:t>
+      </w:r>
+    </w:p>
+    <w:p>
+      <w:r>
+        <w:t xml:space="preserve">If </w:t>
+      </w:r>
+      <w:proofErr w:type="gramStart"/>
+      <w:r>
+        <w:t>put(</w:t>
+      </w:r>
+      <w:proofErr w:type="gramEnd"/>
+      <w:r>
+        <w:t>) returns a non-zero value, indicating an error, a response string is formatted to indicate the error: "PUT ERROR".</w:t>
+      </w:r>
+    </w:p>
+    <w:p>
+      <w:pPr>
+        <w:rPr>
+          <w:rStyle w:val="Fett"/>
+        </w:rPr>
+      </w:pPr>
+      <w:r>
+        <w:rPr>
+          <w:rStyle w:val="Fett"/>
+        </w:rPr>
+        <w:t>GET command (case 1):</w:t>
+      </w:r>
+    </w:p>
+    <w:p>
+      <w:r>
+        <w:t xml:space="preserve">The </w:t>
+      </w:r>
+      <w:proofErr w:type="gramStart"/>
+      <w:r>
+        <w:t>get(</w:t>
+      </w:r>
+      <w:proofErr w:type="gramEnd"/>
+      <w:r>
+        <w:t>) function is called with the key obtained from the command.</w:t>
+      </w:r>
+    </w:p>
+    <w:p>
+      <w:r>
+        <w:t xml:space="preserve">If </w:t>
+      </w:r>
+      <w:proofErr w:type="gramStart"/>
+      <w:r>
+        <w:t>get(</w:t>
+      </w:r>
+      <w:proofErr w:type="gramEnd"/>
+      <w:r>
+        <w:t xml:space="preserve">) returns 0, indicating a successful operation, a response string is formatted using </w:t>
+      </w:r>
+      <w:proofErr w:type="spellStart"/>
+      <w:r>
+        <w:t>snprintf</w:t>
+      </w:r>
+      <w:proofErr w:type="spellEnd"/>
+      <w:r>
+        <w:t>() to include the retrieved value: "</w:t>
+      </w:r>
+      <w:proofErr w:type="spellStart"/>
+      <w:r>
+        <w:t>GET:key:value</w:t>
+      </w:r>
+      <w:proofErr w:type="spellEnd"/>
+      <w:r>
+        <w:t>".</w:t>
+      </w:r>
+    </w:p>
+    <w:p>
+      <w:r>
+        <w:t xml:space="preserve">If </w:t>
+      </w:r>
+      <w:proofErr w:type="gramStart"/>
+      <w:r>
+        <w:t>get(</w:t>
+      </w:r>
+      <w:proofErr w:type="gramEnd"/>
+      <w:r>
+        <w:t>) returns a non-zero value, indicating an error or key not found, a response string is formatted to indicate the error: "GET ERROR".</w:t>
+      </w:r>
+    </w:p>
+    <w:p>
+      <w:pPr>
+        <w:rPr>
+          <w:rStyle w:val="Fett"/>
+        </w:rPr>
+      </w:pPr>
+      <w:r>
+        <w:rPr>
+          <w:rStyle w:val="Fett"/>
+        </w:rPr>
+        <w:t>DEL command (case 2):</w:t>
+      </w:r>
+    </w:p>
+    <w:p>
+      <w:r>
+        <w:t xml:space="preserve">The </w:t>
+      </w:r>
+      <w:proofErr w:type="gramStart"/>
+      <w:r>
+        <w:t>del(</w:t>
+      </w:r>
+      <w:proofErr w:type="gramEnd"/>
+      <w:r>
+        <w:t>) function is called with the key obtained from the command.</w:t>
+      </w:r>
+    </w:p>
+    <w:p>
+      <w:r>
+        <w:lastRenderedPageBreak/>
+        <w:t xml:space="preserve">If </w:t>
+      </w:r>
+      <w:proofErr w:type="gramStart"/>
+      <w:r>
+        <w:t>del(</w:t>
+      </w:r>
+      <w:proofErr w:type="gramEnd"/>
+      <w:r>
+        <w:t xml:space="preserve">) returns 0, indicating a successful operation, a response string is formatted using </w:t>
+      </w:r>
+      <w:proofErr w:type="spellStart"/>
+      <w:r>
+        <w:t>snprintf</w:t>
+      </w:r>
+      <w:proofErr w:type="spellEnd"/>
+      <w:r>
+        <w:t>() to indicate the successful deletion: "</w:t>
+      </w:r>
+      <w:proofErr w:type="spellStart"/>
+      <w:r>
+        <w:t>DEL:key</w:t>
+      </w:r>
+      <w:proofErr w:type="spellEnd"/>
+      <w:r>
+        <w:t>".</w:t>
+      </w:r>
+    </w:p>
+    <w:p>
+      <w:r>
+        <w:t xml:space="preserve">If </w:t>
+      </w:r>
+      <w:proofErr w:type="gramStart"/>
+      <w:r>
+        <w:t>del(</w:t>
+      </w:r>
+      <w:proofErr w:type="gramEnd"/>
+      <w:r>
+        <w:t>) returns a non-zero value, indicating an error or key not found, a response string is formatted to indicate the error: "DEL ERROR".</w:t>
+      </w:r>
+    </w:p>
+    <w:p>
+      <w:pPr>
+        <w:rPr>
+          <w:rStyle w:val="Fett"/>
+        </w:rPr>
+      </w:pPr>
+      <w:r>
+        <w:rPr>
+          <w:rStyle w:val="Fett"/>
+        </w:rPr>
+        <w:t>QUIT command (case 3):</w:t>
+      </w:r>
+    </w:p>
+    <w:p>
+      <w:r>
+        <w:t>The server receives a QUIT command, indicating the termination of the server.</w:t>
+      </w:r>
+    </w:p>
+    <w:p>
+      <w:r>
+        <w:t>A message is printed to indicate the received command: "Received QUIT command, terminating server".</w:t>
+      </w:r>
+    </w:p>
+    <w:p>
+      <w:r>
+        <w:t xml:space="preserve">All threads are canceled by calling </w:t>
+      </w:r>
+      <w:proofErr w:type="spellStart"/>
+      <w:r>
+        <w:t>pthread_</w:t>
+      </w:r>
+      <w:proofErr w:type="gramStart"/>
+      <w:r>
+        <w:t>cancel</w:t>
+      </w:r>
+      <w:proofErr w:type="spellEnd"/>
+      <w:r>
+        <w:t>(</w:t>
+      </w:r>
+      <w:proofErr w:type="gramEnd"/>
+      <w:r>
+        <w:t xml:space="preserve">) for both the </w:t>
+      </w:r>
+      <w:proofErr w:type="spellStart"/>
+      <w:r>
+        <w:t>main_thread</w:t>
+      </w:r>
+      <w:proofErr w:type="spellEnd"/>
+      <w:r>
+        <w:t xml:space="preserve"> and other threads in the threads array.</w:t>
+      </w:r>
+    </w:p>
+    <w:p>
+      <w:r>
+        <w:t>The server socket is closed using close(</w:t>
+      </w:r>
+      <w:proofErr w:type="spellStart"/>
+      <w:r>
+        <w:t>sockfd</w:t>
+      </w:r>
+      <w:proofErr w:type="spellEnd"/>
+      <w:r>
+        <w:t>).</w:t>
+      </w:r>
+    </w:p>
+    <w:p>
+      <w:r>
+        <w:t>The process is exited with a status of 0.</w:t>
+      </w:r>
+    </w:p>
+    <w:p>
+      <w:r>
+        <w:t>Default case:</w:t>
+      </w:r>
+    </w:p>
+    <w:p>
+      <w:r>
+        <w:t>If none of the recognized commands (PUT, GET, DEL, QUIT) are received, the default case is executed.</w:t>
+      </w:r>
+    </w:p>
+    <w:p>
+      <w:r>
+        <w:t>A response string is formatted to indicate an invalid command: "INVALID COMMAND".</w:t>
       </w:r>
     </w:p>
     <w:p/>
@@ -434,7 +680,6 @@
     </w:p>
     <w:p>
       <w:r>
-        <w:lastRenderedPageBreak/>
         <w:t>- INVALID COMMAND</w:t>
       </w:r>
     </w:p>
@@ -460,6 +705,131 @@
     </w:sectPr>
   </w:body>
 </w:document>
+</file>
+
+<file path=word/numbering.xml><?xml version="1.0" encoding="utf-8"?>
+<w:numbering xmlns:wpc="http://schemas.microsoft.com/office/word/2010/wordprocessingCanvas" xmlns:cx="http://schemas.microsoft.com/office/drawing/2014/chartex" xmlns:cx1="http://schemas.microsoft.com/office/drawing/2015/9/8/chartex" xmlns:cx2="http://schemas.microsoft.com/office/drawing/2015/10/21/chartex" xmlns:cx3="http://schemas.microsoft.com/office/drawing/2016/5/9/chartex" xmlns:cx4="http://schemas.microsoft.com/office/drawing/2016/5/10/chartex" xmlns:cx5="http://schemas.microsoft.com/office/drawing/2016/5/11/chartex" xmlns:cx6="http://schemas.microsoft.com/office/drawing/2016/5/12/chartex" xmlns:cx7="http://schemas.microsoft.com/office/drawing/2016/5/13/chartex" xmlns:cx8="http://schemas.microsoft.com/office/drawing/2016/5/14/chartex" xmlns:mc="http://schemas.openxmlformats.org/markup-compatibility/2006" xmlns:aink="http://schemas.microsoft.com/office/drawing/2016/ink" xmlns:am3d="http://schemas.microsoft.com/office/drawing/2017/model3d" xmlns:o="urn:schemas-microsoft-com:office:office" xmlns:oel="http://schemas.microsoft.com/office/2019/extlst" xmlns:r="http://schemas.openxmlformats.org/officeDocument/2006/relationships" xmlns:m="http://schemas.openxmlformats.org/officeDocument/2006/math" xmlns:v="urn:schemas-microsoft-com:vml" xmlns:wp14="http://schemas.microsoft.com/office/word/2010/wordprocessingDrawing" xmlns:wp="http://schemas.openxmlformats.org/drawingml/2006/wordprocessingDrawing" xmlns:w10="urn:schemas-microsoft-com:office:word" xmlns:w="http://schemas.openxmlformats.org/wordprocessingml/2006/main" xmlns:w14="http://schemas.microsoft.com/office/word/2010/wordml" xmlns:w15="http://schemas.microsoft.com/office/word/2012/wordml" xmlns:w16cex="http://schemas.microsoft.com/office/word/2018/wordml/cex" xmlns:w16cid="http://schemas.microsoft.com/office/word/2016/wordml/cid" xmlns:w16="http://schemas.microsoft.com/office/word/2018/wordml" xmlns:w16du="http://schemas.microsoft.com/office/word/2023/wordml/word16du" xmlns:w16sdtdh="http://schemas.microsoft.com/office/word/2020/wordml/sdtdatahash" xmlns:w16se="http://schemas.microsoft.com/office/word/2015/wordml/symex" xmlns:wpg="http://schemas.microsoft.com/office/word/2010/wordprocessingGroup" xmlns:wpi="http://schemas.microsoft.com/office/word/2010/wordprocessingInk" xmlns:wne="http://schemas.microsoft.com/office/word/2006/wordml" xmlns:wps="http://schemas.microsoft.com/office/word/2010/wordprocessingShape" mc:Ignorable="w14 w15 w16se w16cid w16 w16cex w16sdtdh wp14">
+  <w:abstractNum w:abstractNumId="0" w15:restartNumberingAfterBreak="0">
+    <w:nsid w:val="04526C56"/>
+    <w:multiLevelType w:val="multilevel"/>
+    <w:tmpl w:val="D0B413BA"/>
+    <w:lvl w:ilvl="0">
+      <w:start w:val="1"/>
+      <w:numFmt w:val="decimal"/>
+      <w:lvlText w:val="%1."/>
+      <w:lvlJc w:val="left"/>
+      <w:pPr>
+        <w:tabs>
+          <w:tab w:val="num" w:pos="720"/>
+        </w:tabs>
+        <w:ind w:left="720" w:hanging="360"/>
+      </w:pPr>
+    </w:lvl>
+    <w:lvl w:ilvl="1">
+      <w:start w:val="1"/>
+      <w:numFmt w:val="bullet"/>
+      <w:lvlText w:val=""/>
+      <w:lvlJc w:val="left"/>
+      <w:pPr>
+        <w:tabs>
+          <w:tab w:val="num" w:pos="1440"/>
+        </w:tabs>
+        <w:ind w:left="1440" w:hanging="360"/>
+      </w:pPr>
+      <w:rPr>
+        <w:rFonts w:ascii="Symbol" w:hAnsi="Symbol" w:hint="default"/>
+        <w:sz w:val="20"/>
+      </w:rPr>
+    </w:lvl>
+    <w:lvl w:ilvl="2" w:tentative="1">
+      <w:start w:val="1"/>
+      <w:numFmt w:val="decimal"/>
+      <w:lvlText w:val="%3."/>
+      <w:lvlJc w:val="left"/>
+      <w:pPr>
+        <w:tabs>
+          <w:tab w:val="num" w:pos="2160"/>
+        </w:tabs>
+        <w:ind w:left="2160" w:hanging="360"/>
+      </w:pPr>
+    </w:lvl>
+    <w:lvl w:ilvl="3" w:tentative="1">
+      <w:start w:val="1"/>
+      <w:numFmt w:val="decimal"/>
+      <w:lvlText w:val="%4."/>
+      <w:lvlJc w:val="left"/>
+      <w:pPr>
+        <w:tabs>
+          <w:tab w:val="num" w:pos="2880"/>
+        </w:tabs>
+        <w:ind w:left="2880" w:hanging="360"/>
+      </w:pPr>
+    </w:lvl>
+    <w:lvl w:ilvl="4" w:tentative="1">
+      <w:start w:val="1"/>
+      <w:numFmt w:val="decimal"/>
+      <w:lvlText w:val="%5."/>
+      <w:lvlJc w:val="left"/>
+      <w:pPr>
+        <w:tabs>
+          <w:tab w:val="num" w:pos="3600"/>
+        </w:tabs>
+        <w:ind w:left="3600" w:hanging="360"/>
+      </w:pPr>
+    </w:lvl>
+    <w:lvl w:ilvl="5" w:tentative="1">
+      <w:start w:val="1"/>
+      <w:numFmt w:val="decimal"/>
+      <w:lvlText w:val="%6."/>
+      <w:lvlJc w:val="left"/>
+      <w:pPr>
+        <w:tabs>
+          <w:tab w:val="num" w:pos="4320"/>
+        </w:tabs>
+        <w:ind w:left="4320" w:hanging="360"/>
+      </w:pPr>
+    </w:lvl>
+    <w:lvl w:ilvl="6" w:tentative="1">
+      <w:start w:val="1"/>
+      <w:numFmt w:val="decimal"/>
+      <w:lvlText w:val="%7."/>
+      <w:lvlJc w:val="left"/>
+      <w:pPr>
+        <w:tabs>
+          <w:tab w:val="num" w:pos="5040"/>
+        </w:tabs>
+        <w:ind w:left="5040" w:hanging="360"/>
+      </w:pPr>
+    </w:lvl>
+    <w:lvl w:ilvl="7" w:tentative="1">
+      <w:start w:val="1"/>
+      <w:numFmt w:val="decimal"/>
+      <w:lvlText w:val="%8."/>
+      <w:lvlJc w:val="left"/>
+      <w:pPr>
+        <w:tabs>
+          <w:tab w:val="num" w:pos="5760"/>
+        </w:tabs>
+        <w:ind w:left="5760" w:hanging="360"/>
+      </w:pPr>
+    </w:lvl>
+    <w:lvl w:ilvl="8" w:tentative="1">
+      <w:start w:val="1"/>
+      <w:numFmt w:val="decimal"/>
+      <w:lvlText w:val="%9."/>
+      <w:lvlJc w:val="left"/>
+      <w:pPr>
+        <w:tabs>
+          <w:tab w:val="num" w:pos="6480"/>
+        </w:tabs>
+        <w:ind w:left="6480" w:hanging="360"/>
+      </w:pPr>
+    </w:lvl>
+  </w:abstractNum>
+  <w:num w:numId="1" w16cid:durableId="1867939044">
+    <w:abstractNumId w:val="0"/>
+  </w:num>
+</w:numbering>
 </file>
 
 <file path=word/styles.xml><?xml version="1.0" encoding="utf-8"?>
@@ -931,6 +1301,7 @@
   <w:style w:type="character" w:default="1" w:styleId="Absatz-Standardschriftart">
     <w:name w:val="Default Paragraph Font"/>
     <w:uiPriority w:val="1"/>
+    <w:semiHidden/>
     <w:unhideWhenUsed/>
   </w:style>
   <w:style w:type="table" w:default="1" w:styleId="NormaleTabelle">
@@ -1033,6 +1404,17 @@
     <w:pPr>
       <w:spacing w:after="0" w:line="240" w:lineRule="auto"/>
     </w:pPr>
+  </w:style>
+  <w:style w:type="character" w:styleId="Fett">
+    <w:name w:val="Strong"/>
+    <w:basedOn w:val="Absatz-Standardschriftart"/>
+    <w:uiPriority w:val="22"/>
+    <w:qFormat/>
+    <w:rsid w:val="000162A5"/>
+    <w:rPr>
+      <w:b/>
+      <w:bCs/>
+    </w:rPr>
   </w:style>
 </w:styles>
 </file>

</xml_diff>